<commit_message>
descrição de casos de uso atualizada e protótipos iniciados. close #150
</commit_message>
<xml_diff>
--- a/Requisitos/Casos de Uso Usuário.docx
+++ b/Requisitos/Casos de Uso Usuário.docx
@@ -85,15 +85,7 @@
               <w:t xml:space="preserve"> </w:t>
             </w:r>
             <w:r>
-              <w:t xml:space="preserve">Será enviado um </w:t>
-            </w:r>
-            <w:proofErr w:type="spellStart"/>
-            <w:r>
-              <w:t>email</w:t>
-            </w:r>
-            <w:proofErr w:type="spellEnd"/>
-            <w:r>
-              <w:t xml:space="preserve"> para o administrador para que ele possa entrar no sistema e atualizar os demais dados do evento e do seu perfil.</w:t>
+              <w:t>Será enviado um email para o administrador para que ele possa entrar no sistema e atualizar os demais dados do evento e do seu perfil.</w:t>
             </w:r>
             <w:r>
               <w:t xml:space="preserve"> Pode-se adicionar vários gestores de evento. E pode-se excluir o gestores de um evento.</w:t>
@@ -212,13 +204,7 @@
               <w:rPr>
                 <w:b/>
               </w:rPr>
-              <w:t>UC02</w:t>
-            </w:r>
-            <w:r>
-              <w:rPr>
-                <w:b/>
-              </w:rPr>
-              <w:t xml:space="preserve"> - </w:t>
+              <w:t xml:space="preserve">UC02 - </w:t>
             </w:r>
             <w:r>
               <w:rPr>
@@ -264,15 +250,7 @@
               <w:t>dos gestores do evento</w:t>
             </w:r>
             <w:r>
-              <w:t xml:space="preserve">. Será enviado um </w:t>
-            </w:r>
-            <w:proofErr w:type="spellStart"/>
-            <w:r>
-              <w:t>email</w:t>
-            </w:r>
-            <w:proofErr w:type="spellEnd"/>
-            <w:r>
-              <w:t xml:space="preserve"> para o </w:t>
+              <w:t xml:space="preserve">. Será enviado um email para o </w:t>
             </w:r>
             <w:r>
               <w:t>gestor</w:t>
@@ -287,15 +265,7 @@
               <w:t xml:space="preserve"> gestores de um evento.</w:t>
             </w:r>
             <w:r>
-              <w:t xml:space="preserve"> Pode-se também enviar </w:t>
-            </w:r>
-            <w:proofErr w:type="spellStart"/>
-            <w:r>
-              <w:t>email</w:t>
-            </w:r>
-            <w:proofErr w:type="spellEnd"/>
-            <w:r>
-              <w:t xml:space="preserve"> para mudança de senha do gestor no sistema.</w:t>
+              <w:t xml:space="preserve"> Pode-se também enviar email para mudança de senha do gestor no sistema.</w:t>
             </w:r>
           </w:p>
         </w:tc>
@@ -411,13 +381,7 @@
               <w:rPr>
                 <w:b/>
               </w:rPr>
-              <w:t>UC03</w:t>
-            </w:r>
-            <w:r>
-              <w:rPr>
-                <w:b/>
-              </w:rPr>
-              <w:t xml:space="preserve"> - </w:t>
+              <w:t xml:space="preserve">UC03 - </w:t>
             </w:r>
             <w:r>
               <w:rPr>
@@ -451,13 +415,7 @@
           </w:tcPr>
           <w:p>
             <w:r>
-              <w:t>CRUD de áreas de interesse</w:t>
-            </w:r>
-            <w:r>
-              <w:t>.</w:t>
-            </w:r>
-            <w:r>
-              <w:t xml:space="preserve"> As áreas </w:t>
+              <w:t xml:space="preserve">CRUD de áreas de interesse. As áreas </w:t>
             </w:r>
             <w:r>
               <w:t>de interesse vão ser usadas para organizar os eventos na tela principal e para notificar os usuários do sistema interessados em saber de eventos da área.</w:t>
@@ -572,13 +530,7 @@
               <w:rPr>
                 <w:b/>
               </w:rPr>
-              <w:t>UC04</w:t>
-            </w:r>
-            <w:r>
-              <w:rPr>
-                <w:b/>
-              </w:rPr>
-              <w:t xml:space="preserve"> - </w:t>
+              <w:t xml:space="preserve">UC04 - </w:t>
             </w:r>
             <w:r>
               <w:rPr>
@@ -786,7 +738,13 @@
               </w:numPr>
             </w:pPr>
             <w:r>
-              <w:t>Realizar Inscrição</w:t>
+              <w:t>Re</w:t>
+            </w:r>
+            <w:r>
+              <w:t>a</w:t>
+            </w:r>
+            <w:r>
+              <w:t>lizar Inscrição</w:t>
             </w:r>
           </w:p>
           <w:p>
@@ -798,7 +756,10 @@
               </w:numPr>
             </w:pPr>
             <w:r>
-              <w:t>Cadastrar Participantes</w:t>
+              <w:t>Manter</w:t>
+            </w:r>
+            <w:r>
+              <w:t xml:space="preserve"> Colaboradores</w:t>
             </w:r>
           </w:p>
           <w:p>
@@ -810,7 +771,10 @@
               </w:numPr>
             </w:pPr>
             <w:r>
-              <w:t>Cadastrar Colaboradores</w:t>
+              <w:t>Gerenciar</w:t>
+            </w:r>
+            <w:r>
+              <w:t xml:space="preserve"> Eventos</w:t>
             </w:r>
           </w:p>
           <w:p>
@@ -822,7 +786,10 @@
               </w:numPr>
             </w:pPr>
             <w:r>
-              <w:t>Manter Eventos</w:t>
+              <w:t>Gerenciar</w:t>
+            </w:r>
+            <w:r>
+              <w:t xml:space="preserve"> SubEventos</w:t>
             </w:r>
           </w:p>
           <w:p>
@@ -834,13 +801,8 @@
               </w:numPr>
             </w:pPr>
             <w:r>
-              <w:t xml:space="preserve">Manter </w:t>
-            </w:r>
-            <w:proofErr w:type="spellStart"/>
-            <w:r>
-              <w:t>SubEventos</w:t>
-            </w:r>
-            <w:proofErr w:type="spellEnd"/>
+              <w:t>Adicionar Usuários</w:t>
+            </w:r>
           </w:p>
         </w:tc>
       </w:tr>
@@ -883,7 +845,12 @@
           </w:tcPr>
           <w:p>
             <w:r>
-              <w:t>UC05 – T01 E UC05 – T02</w:t>
+              <w:t>UC05 – T01,</w:t>
+            </w:r>
+            <w:bookmarkStart w:id="0" w:name="_GoBack"/>
+            <w:bookmarkEnd w:id="0"/>
+            <w:r>
+              <w:t xml:space="preserve"> UC05 – T02</w:t>
             </w:r>
           </w:p>
         </w:tc>
@@ -968,14 +935,7 @@
               <w:rPr>
                 <w:b/>
               </w:rPr>
-              <w:t xml:space="preserve"> – Manter </w:t>
-            </w:r>
-            <w:proofErr w:type="spellStart"/>
-            <w:r>
-              <w:rPr>
-                <w:b/>
-              </w:rPr>
-              <w:t>Sub</w:t>
+              <w:t xml:space="preserve"> – Manter Sub</w:t>
             </w:r>
             <w:r>
               <w:rPr>
@@ -983,7 +943,6 @@
               </w:rPr>
               <w:t>Evento</w:t>
             </w:r>
-            <w:proofErr w:type="spellEnd"/>
           </w:p>
         </w:tc>
       </w:tr>
@@ -1004,15 +963,7 @@
           </w:tcPr>
           <w:p>
             <w:r>
-              <w:t xml:space="preserve">CRUD para cadastrar </w:t>
-            </w:r>
-            <w:proofErr w:type="spellStart"/>
-            <w:r>
-              <w:t>subeventos</w:t>
-            </w:r>
-            <w:proofErr w:type="spellEnd"/>
-            <w:r>
-              <w:t xml:space="preserve"> de um evento.</w:t>
+              <w:t>CRUD para cadastrar subeventos de um evento.</w:t>
             </w:r>
           </w:p>
         </w:tc>
@@ -1155,15 +1106,7 @@
           </w:tcPr>
           <w:p>
             <w:r>
-              <w:t xml:space="preserve">CRUD para cadastrar os </w:t>
-            </w:r>
-            <w:proofErr w:type="spellStart"/>
-            <w:r>
-              <w:t>calaboradores</w:t>
-            </w:r>
-            <w:proofErr w:type="spellEnd"/>
-            <w:r>
-              <w:t xml:space="preserve"> de evento.</w:t>
+              <w:t>CRUD para cadastrar os calaboradores de evento.</w:t>
             </w:r>
           </w:p>
         </w:tc>
@@ -1306,13 +1249,8 @@
               <w:t>CRUD para cadastrar</w:t>
             </w:r>
             <w:r>
-              <w:t xml:space="preserve"> os tipos de inscrição que poderão ser realizadas por evento e pelos </w:t>
-            </w:r>
-            <w:proofErr w:type="spellStart"/>
-            <w:r>
-              <w:t>subeventos</w:t>
-            </w:r>
-            <w:proofErr w:type="spellEnd"/>
+              <w:t xml:space="preserve"> os tipos de inscrição que poderão ser realizadas por evento e pelos subeventos</w:t>
+            </w:r>
             <w:r>
               <w:t>.</w:t>
             </w:r>
@@ -1707,19 +1645,7 @@
               <w:rPr>
                 <w:b/>
               </w:rPr>
-              <w:t>UC11</w:t>
-            </w:r>
-            <w:r>
-              <w:rPr>
-                <w:b/>
-              </w:rPr>
-              <w:t xml:space="preserve"> – Manter </w:t>
-            </w:r>
-            <w:r>
-              <w:rPr>
-                <w:b/>
-              </w:rPr>
-              <w:t>Inscrição Participantes</w:t>
+              <w:t>UC11 – Manter Inscrição Participantes</w:t>
             </w:r>
           </w:p>
         </w:tc>
@@ -1741,10 +1667,7 @@
           </w:tcPr>
           <w:p>
             <w:r>
-              <w:t xml:space="preserve">CRUD para </w:t>
-            </w:r>
-            <w:r>
-              <w:t>realização de inscrição de participantes e alteração dos dados da inscrição</w:t>
+              <w:t>CRUD para realização de inscrição de participantes e alteração dos dados da inscrição</w:t>
             </w:r>
           </w:p>
         </w:tc>
@@ -1766,10 +1689,7 @@
           </w:tcPr>
           <w:p>
             <w:r>
-              <w:t>Gestor do Evento</w:t>
-            </w:r>
-            <w:r>
-              <w:t xml:space="preserve"> e Colaboradores</w:t>
+              <w:t>Gestor do Evento e Colaboradores</w:t>
             </w:r>
           </w:p>
         </w:tc>
@@ -1860,13 +1780,25 @@
               <w:rPr>
                 <w:b/>
               </w:rPr>
-              <w:t>UC12</w:t>
-            </w:r>
-            <w:r>
-              <w:rPr>
-                <w:b/>
-              </w:rPr>
-              <w:t xml:space="preserve"> – Manter Participantes</w:t>
+              <w:t xml:space="preserve">UC12 – </w:t>
+            </w:r>
+            <w:r>
+              <w:rPr>
+                <w:b/>
+              </w:rPr>
+              <w:t>Adicionar</w:t>
+            </w:r>
+            <w:r>
+              <w:rPr>
+                <w:b/>
+              </w:rPr>
+              <w:t xml:space="preserve"> </w:t>
+            </w:r>
+            <w:r>
+              <w:rPr>
+                <w:b/>
+              </w:rPr>
+              <w:t>Usuário do Sistema</w:t>
             </w:r>
           </w:p>
         </w:tc>
@@ -1889,26 +1821,7 @@
           </w:tcPr>
           <w:p>
             <w:r>
-              <w:t xml:space="preserve">CRUD para </w:t>
-            </w:r>
-            <w:r>
-              <w:t xml:space="preserve">manter os dados de um participante no evento. Apenas os dados necessários para o evento (nome, </w:t>
-            </w:r>
-            <w:proofErr w:type="spellStart"/>
-            <w:r>
-              <w:t>email</w:t>
-            </w:r>
-            <w:proofErr w:type="spellEnd"/>
-            <w:r>
-              <w:t xml:space="preserve"> e </w:t>
-            </w:r>
-            <w:proofErr w:type="spellStart"/>
-            <w:r>
-              <w:t>cpf</w:t>
-            </w:r>
-            <w:proofErr w:type="spellEnd"/>
-            <w:r>
-              <w:t>)</w:t>
+              <w:t>CRUD para manter os dados de um participante no evento. Apenas os dados necessários para o evento (nome, email e cpf)</w:t>
             </w:r>
           </w:p>
         </w:tc>
@@ -1950,7 +1863,11 @@
           <w:tcPr>
             <w:tcW w:w="6656" w:type="dxa"/>
           </w:tcPr>
-          <w:p/>
+          <w:p>
+            <w:r>
+              <w:t>UC12-T01</w:t>
+            </w:r>
+          </w:p>
         </w:tc>
       </w:tr>
       <w:tr>
@@ -2021,13 +1938,7 @@
               <w:rPr>
                 <w:b/>
               </w:rPr>
-              <w:t xml:space="preserve">UC12 – Manter </w:t>
-            </w:r>
-            <w:r>
-              <w:rPr>
-                <w:b/>
-              </w:rPr>
-              <w:t>Inscrição Participante</w:t>
+              <w:t>UC12 – Manter Inscrição Participante</w:t>
             </w:r>
           </w:p>
         </w:tc>
@@ -2049,13 +1960,8 @@
           </w:tcPr>
           <w:p>
             <w:r>
-              <w:t xml:space="preserve">CRUD para manter os dados </w:t>
-            </w:r>
-            <w:r>
-              <w:t>de inscrições dos participantes.</w:t>
-            </w:r>
-            <w:bookmarkStart w:id="0" w:name="_GoBack"/>
-            <w:bookmarkEnd w:id="0"/>
+              <w:t>CRUD para manter os dados de inscrições dos participantes.</w:t>
+            </w:r>
           </w:p>
         </w:tc>
       </w:tr>

</xml_diff>

<commit_message>
protótipos de subeventos atualizados. tabelas de subeventos atualizada tirando not null. campos telefone com 12 char. Close #192
</commit_message>
<xml_diff>
--- a/Requisitos/Casos de Uso Usuário.docx
+++ b/Requisitos/Casos de Uso Usuário.docx
@@ -967,6 +967,11 @@
             <w:r>
               <w:t>CRUD para cadastrar subeventos de um evento.</w:t>
             </w:r>
+            <w:r>
+              <w:t xml:space="preserve"> Também deve-se cadastrar os tipos de inscrições de um subevento.</w:t>
+            </w:r>
+            <w:bookmarkStart w:id="0" w:name="_GoBack"/>
+            <w:bookmarkEnd w:id="0"/>
           </w:p>
         </w:tc>
       </w:tr>
@@ -1013,6 +1018,9 @@
           <w:p>
             <w:r>
               <w:t>UC06 – T01</w:t>
+            </w:r>
+            <w:r>
+              <w:t>, UC06 – T02</w:t>
             </w:r>
           </w:p>
         </w:tc>
@@ -1812,8 +1820,6 @@
               </w:rPr>
               <w:t>n</w:t>
             </w:r>
-            <w:bookmarkStart w:id="0" w:name="_GoBack"/>
-            <w:bookmarkEnd w:id="0"/>
             <w:r>
               <w:rPr>
                 <w:b/>

</xml_diff>